<commit_message>
before lesson 27 - part 2
</commit_message>
<xml_diff>
--- a/english_via_skype/solutions/doc/lesson_25_Food ko_edit.docx
+++ b/english_via_skype/solutions/doc/lesson_25_Food ko_edit.docx
@@ -1896,8 +1896,6 @@
         </w:rPr>
         <w:t>1-2, 2-3, 3-4, 4-1, 5-8, 6-7, 7-5, 8-6</w:t>
       </w:r>
-      <w:bookmarkStart w:id="0" w:name="_GoBack"/>
-      <w:bookmarkEnd w:id="0"/>
     </w:p>
     <w:p>
       <w:pPr>
@@ -3263,7 +3261,27 @@
                 <w:szCs w:val="28"/>
                 <w:lang w:val="en-US"/>
               </w:rPr>
-              <w:t>1. I added a bit of hot sauce to the soup to give it some more _______________.</w:t>
+              <w:t>1. I added a bit of hot sauce to the soup to give it some more ____</w:t>
+            </w:r>
+            <w:r>
+              <w:rPr>
+                <w:rFonts w:ascii="Times New Roman" w:eastAsia="Times New Roman" w:hAnsi="Times New Roman" w:cs="Times New Roman"/>
+                <w:color w:val="000000"/>
+                <w:sz w:val="28"/>
+                <w:szCs w:val="28"/>
+                <w:lang w:val="en-US"/>
+              </w:rPr>
+              <w:t>spicy</w:t>
+            </w:r>
+            <w:r>
+              <w:rPr>
+                <w:rFonts w:ascii="Times New Roman" w:eastAsia="Times New Roman" w:hAnsi="Times New Roman" w:cs="Times New Roman"/>
+                <w:color w:val="000000"/>
+                <w:sz w:val="28"/>
+                <w:szCs w:val="28"/>
+                <w:lang w:val="en-US"/>
+              </w:rPr>
+              <w:t>___________.</w:t>
             </w:r>
           </w:p>
         </w:tc>
@@ -3342,7 +3360,27 @@
                 <w:szCs w:val="28"/>
                 <w:lang w:val="en-US"/>
               </w:rPr>
-              <w:t>5. Please don't _______________ with your mouth open; it's rude.</w:t>
+              <w:t>5. Please don't ___</w:t>
+            </w:r>
+            <w:r>
+              <w:rPr>
+                <w:rFonts w:ascii="Times New Roman" w:eastAsia="Times New Roman" w:hAnsi="Times New Roman" w:cs="Times New Roman"/>
+                <w:color w:val="000000"/>
+                <w:sz w:val="28"/>
+                <w:szCs w:val="28"/>
+                <w:lang w:val="en-US"/>
+              </w:rPr>
+              <w:t>eat</w:t>
+            </w:r>
+            <w:r>
+              <w:rPr>
+                <w:rFonts w:ascii="Times New Roman" w:eastAsia="Times New Roman" w:hAnsi="Times New Roman" w:cs="Times New Roman"/>
+                <w:color w:val="000000"/>
+                <w:sz w:val="28"/>
+                <w:szCs w:val="28"/>
+                <w:lang w:val="en-US"/>
+              </w:rPr>
+              <w:t>____________ with your mouth open; it's rude.</w:t>
             </w:r>
           </w:p>
         </w:tc>
@@ -3528,7 +3566,27 @@
                 <w:szCs w:val="28"/>
                 <w:lang w:val="en-US"/>
               </w:rPr>
-              <w:t>12. See those white parts on the strawberries? That means they're not _______________ yet.</w:t>
+              <w:t>12. See those white parts on the strawberries? That means they're not ____</w:t>
+            </w:r>
+            <w:r>
+              <w:rPr>
+                <w:rFonts w:ascii="Times New Roman" w:eastAsia="Times New Roman" w:hAnsi="Times New Roman" w:cs="Times New Roman"/>
+                <w:color w:val="000000"/>
+                <w:sz w:val="28"/>
+                <w:szCs w:val="28"/>
+                <w:lang w:val="en-US"/>
+              </w:rPr>
+              <w:t>unripe</w:t>
+            </w:r>
+            <w:r>
+              <w:rPr>
+                <w:rFonts w:ascii="Times New Roman" w:eastAsia="Times New Roman" w:hAnsi="Times New Roman" w:cs="Times New Roman"/>
+                <w:color w:val="000000"/>
+                <w:sz w:val="28"/>
+                <w:szCs w:val="28"/>
+                <w:lang w:val="en-US"/>
+              </w:rPr>
+              <w:t>___________ yet.</w:t>
             </w:r>
           </w:p>
         </w:tc>
@@ -3704,7 +3762,27 @@
                 <w:szCs w:val="28"/>
                 <w:lang w:val="en-US"/>
               </w:rPr>
-              <w:t>15. You can choose a mild, medium, or hot _______________ for your dishes in the Indian restaurant we usually go to.</w:t>
+              <w:t>15. You can choose a mild, medium, or hot __</w:t>
+            </w:r>
+            <w:r>
+              <w:rPr>
+                <w:rFonts w:ascii="Times New Roman" w:eastAsia="Times New Roman" w:hAnsi="Times New Roman" w:cs="Times New Roman"/>
+                <w:color w:val="000000"/>
+                <w:sz w:val="28"/>
+                <w:szCs w:val="28"/>
+                <w:lang w:val="en-US"/>
+              </w:rPr>
+              <w:t>sauce</w:t>
+            </w:r>
+            <w:r>
+              <w:rPr>
+                <w:rFonts w:ascii="Times New Roman" w:eastAsia="Times New Roman" w:hAnsi="Times New Roman" w:cs="Times New Roman"/>
+                <w:color w:val="000000"/>
+                <w:sz w:val="28"/>
+                <w:szCs w:val="28"/>
+                <w:lang w:val="en-US"/>
+              </w:rPr>
+              <w:t>_____________ for your dishes in the Indian restaurant we usually go to.</w:t>
             </w:r>
           </w:p>
         </w:tc>
@@ -3783,7 +3861,27 @@
                 <w:szCs w:val="28"/>
                 <w:lang w:val="en-US"/>
               </w:rPr>
-              <w:t>16. This still tastes a little _______________; we'd better put some more sugar in it.</w:t>
+              <w:t>16. This still tastes a little __</w:t>
+            </w:r>
+            <w:r>
+              <w:rPr>
+                <w:rFonts w:ascii="Times New Roman" w:eastAsia="Times New Roman" w:hAnsi="Times New Roman" w:cs="Times New Roman"/>
+                <w:color w:val="000000"/>
+                <w:sz w:val="28"/>
+                <w:szCs w:val="28"/>
+                <w:lang w:val="en-US"/>
+              </w:rPr>
+              <w:t>bitter</w:t>
+            </w:r>
+            <w:r>
+              <w:rPr>
+                <w:rFonts w:ascii="Times New Roman" w:eastAsia="Times New Roman" w:hAnsi="Times New Roman" w:cs="Times New Roman"/>
+                <w:color w:val="000000"/>
+                <w:sz w:val="28"/>
+                <w:szCs w:val="28"/>
+                <w:lang w:val="en-US"/>
+              </w:rPr>
+              <w:t>_____________; we'd better put some more sugar in it.</w:t>
             </w:r>
           </w:p>
         </w:tc>
@@ -3862,7 +3960,27 @@
                 <w:szCs w:val="28"/>
                 <w:lang w:val="en-US"/>
               </w:rPr>
-              <w:t>17. He got sick at the barbecue after eating a hamburger that was still _______________ in the middle.</w:t>
+              <w:t>17. He got sick at the barbecue after eating a hamburger that was still ______</w:t>
+            </w:r>
+            <w:r>
+              <w:rPr>
+                <w:rFonts w:ascii="Times New Roman" w:eastAsia="Times New Roman" w:hAnsi="Times New Roman" w:cs="Times New Roman"/>
+                <w:color w:val="000000"/>
+                <w:sz w:val="28"/>
+                <w:szCs w:val="28"/>
+                <w:lang w:val="en-US"/>
+              </w:rPr>
+              <w:t>raw</w:t>
+            </w:r>
+            <w:r>
+              <w:rPr>
+                <w:rFonts w:ascii="Times New Roman" w:eastAsia="Times New Roman" w:hAnsi="Times New Roman" w:cs="Times New Roman"/>
+                <w:color w:val="000000"/>
+                <w:sz w:val="28"/>
+                <w:szCs w:val="28"/>
+                <w:lang w:val="en-US"/>
+              </w:rPr>
+              <w:t>_________ in the middle.</w:t>
             </w:r>
           </w:p>
         </w:tc>
@@ -3982,13 +4100,44 @@
           <w:lang w:val="en-US"/>
         </w:rPr>
       </w:pPr>
-      <w:r>
-        <w:rPr>
-          <w:rFonts w:ascii="Times New Roman" w:hAnsi="Times New Roman" w:cs="Times New Roman"/>
-          <w:sz w:val="28"/>
-          <w:szCs w:val="28"/>
-          <w:lang w:val="en-US"/>
-        </w:rPr>
+    </w:p>
+    <w:p>
+      <w:pPr>
+        <w:rPr>
+          <w:rFonts w:ascii="Times New Roman" w:hAnsi="Times New Roman" w:cs="Times New Roman"/>
+          <w:sz w:val="28"/>
+          <w:szCs w:val="28"/>
+          <w:lang w:val="en-US"/>
+        </w:rPr>
+      </w:pPr>
+    </w:p>
+    <w:p>
+      <w:pPr>
+        <w:rPr>
+          <w:rFonts w:ascii="Times New Roman" w:hAnsi="Times New Roman" w:cs="Times New Roman"/>
+          <w:sz w:val="28"/>
+          <w:szCs w:val="28"/>
+          <w:lang w:val="en-US"/>
+        </w:rPr>
+      </w:pPr>
+    </w:p>
+    <w:p>
+      <w:pPr>
+        <w:rPr>
+          <w:rFonts w:ascii="Times New Roman" w:hAnsi="Times New Roman" w:cs="Times New Roman"/>
+          <w:sz w:val="28"/>
+          <w:szCs w:val="28"/>
+          <w:lang w:val="en-US"/>
+        </w:rPr>
+      </w:pPr>
+      <w:r>
+        <w:rPr>
+          <w:rFonts w:ascii="Times New Roman" w:hAnsi="Times New Roman" w:cs="Times New Roman"/>
+          <w:sz w:val="28"/>
+          <w:szCs w:val="28"/>
+          <w:lang w:val="en-US"/>
+        </w:rPr>
+        <w:lastRenderedPageBreak/>
         <w:t xml:space="preserve">             </w:t>
       </w:r>
       <w:r>
@@ -4073,7 +4222,6 @@
           <w:szCs w:val="28"/>
           <w:lang w:val="en-US"/>
         </w:rPr>
-        <w:lastRenderedPageBreak/>
         <w:t>-…………………yourself at home</w:t>
       </w:r>
     </w:p>
@@ -4150,38 +4298,66 @@
           <w:szCs w:val="28"/>
           <w:lang w:val="en-US"/>
         </w:rPr>
-        <w:t>We need to cut ………………………….on junk food</w:t>
-      </w:r>
-    </w:p>
-    <w:p>
-      <w:pPr>
-        <w:rPr>
-          <w:rFonts w:ascii="Times New Roman" w:hAnsi="Times New Roman" w:cs="Times New Roman"/>
-          <w:sz w:val="28"/>
-          <w:szCs w:val="28"/>
-          <w:lang w:val="en-US"/>
-        </w:rPr>
-      </w:pPr>
-    </w:p>
-    <w:p>
-      <w:pPr>
-        <w:rPr>
-          <w:rFonts w:ascii="Times New Roman" w:hAnsi="Times New Roman" w:cs="Times New Roman"/>
-          <w:b/>
-          <w:sz w:val="28"/>
-          <w:szCs w:val="28"/>
-          <w:lang w:val="en-US"/>
-        </w:rPr>
-      </w:pPr>
-      <w:r>
-        <w:rPr>
-          <w:rFonts w:ascii="Times New Roman" w:hAnsi="Times New Roman" w:cs="Times New Roman"/>
-          <w:b/>
-          <w:sz w:val="28"/>
-          <w:szCs w:val="28"/>
-          <w:lang w:val="en-US"/>
-        </w:rPr>
-        <w:t>tea, milk, nuts  , beans, cakes, apple, cucumber, potato, fish</w:t>
+        <w:t>We need to cut ……</w:t>
+      </w:r>
+      <w:r>
+        <w:rPr>
+          <w:rFonts w:ascii="Times New Roman" w:hAnsi="Times New Roman" w:cs="Times New Roman"/>
+          <w:sz w:val="28"/>
+          <w:szCs w:val="28"/>
+          <w:lang w:val="en-US"/>
+        </w:rPr>
+        <w:t>down</w:t>
+      </w:r>
+      <w:r>
+        <w:rPr>
+          <w:rFonts w:ascii="Times New Roman" w:hAnsi="Times New Roman" w:cs="Times New Roman"/>
+          <w:sz w:val="28"/>
+          <w:szCs w:val="28"/>
+          <w:lang w:val="en-US"/>
+        </w:rPr>
+        <w:t>…………………….on junk food</w:t>
+      </w:r>
+    </w:p>
+    <w:p>
+      <w:pPr>
+        <w:rPr>
+          <w:rFonts w:ascii="Times New Roman" w:hAnsi="Times New Roman" w:cs="Times New Roman"/>
+          <w:sz w:val="28"/>
+          <w:szCs w:val="28"/>
+          <w:lang w:val="en-US"/>
+        </w:rPr>
+      </w:pPr>
+    </w:p>
+    <w:p>
+      <w:pPr>
+        <w:rPr>
+          <w:rFonts w:ascii="Times New Roman" w:hAnsi="Times New Roman" w:cs="Times New Roman"/>
+          <w:b/>
+          <w:sz w:val="28"/>
+          <w:szCs w:val="28"/>
+          <w:lang w:val="en-US"/>
+        </w:rPr>
+      </w:pPr>
+      <w:r>
+        <w:rPr>
+          <w:rFonts w:ascii="Times New Roman" w:hAnsi="Times New Roman" w:cs="Times New Roman"/>
+          <w:b/>
+          <w:sz w:val="28"/>
+          <w:szCs w:val="28"/>
+          <w:lang w:val="en-US"/>
+        </w:rPr>
+        <w:t>tea, milk, nuts</w:t>
+      </w:r>
+      <w:r>
+        <w:rPr>
+          <w:rFonts w:ascii="Times New Roman" w:hAnsi="Times New Roman" w:cs="Times New Roman"/>
+          <w:b/>
+          <w:sz w:val="28"/>
+          <w:szCs w:val="28"/>
+          <w:lang w:val="en-US"/>
+        </w:rPr>
+        <w:t>, beans, cakes, apple, cucumber, potato, fish</w:t>
       </w:r>
     </w:p>
     <w:p>
@@ -4270,7 +4446,25 @@
           <w:szCs w:val="28"/>
           <w:lang w:val="en-US"/>
         </w:rPr>
-        <w:t>He spilt the ……………………… it means he revealed the secret which I gave him</w:t>
+        <w:t>He spilt the ……</w:t>
+      </w:r>
+      <w:r>
+        <w:rPr>
+          <w:rFonts w:ascii="Times New Roman" w:hAnsi="Times New Roman" w:cs="Times New Roman"/>
+          <w:sz w:val="28"/>
+          <w:szCs w:val="28"/>
+          <w:lang w:val="en-US"/>
+        </w:rPr>
+        <w:t>beans</w:t>
+      </w:r>
+      <w:r>
+        <w:rPr>
+          <w:rFonts w:ascii="Times New Roman" w:hAnsi="Times New Roman" w:cs="Times New Roman"/>
+          <w:sz w:val="28"/>
+          <w:szCs w:val="28"/>
+          <w:lang w:val="en-US"/>
+        </w:rPr>
+        <w:t>………………… it means he revealed the secret which I gave him</w:t>
       </w:r>
     </w:p>
     <w:p>
@@ -4294,7 +4488,25 @@
           <w:szCs w:val="28"/>
           <w:lang w:val="en-US"/>
         </w:rPr>
-        <w:t>Don’t cry over spilt …………………………..You should come to terms with that decision</w:t>
+        <w:t>Don’t cry over spilt ……</w:t>
+      </w:r>
+      <w:r>
+        <w:rPr>
+          <w:rFonts w:ascii="Times New Roman" w:hAnsi="Times New Roman" w:cs="Times New Roman"/>
+          <w:sz w:val="28"/>
+          <w:szCs w:val="28"/>
+          <w:lang w:val="en-US"/>
+        </w:rPr>
+        <w:t>milk</w:t>
+      </w:r>
+      <w:r>
+        <w:rPr>
+          <w:rFonts w:ascii="Times New Roman" w:hAnsi="Times New Roman" w:cs="Times New Roman"/>
+          <w:sz w:val="28"/>
+          <w:szCs w:val="28"/>
+          <w:lang w:val="en-US"/>
+        </w:rPr>
+        <w:t>……………………..You should come to terms with that decision</w:t>
       </w:r>
     </w:p>
     <w:p>
@@ -4318,7 +4530,25 @@
           <w:szCs w:val="28"/>
           <w:lang w:val="en-US"/>
         </w:rPr>
-        <w:t>I am not very keen on theatre. It’s not my cup of ……………………</w:t>
+        <w:t>I am not very keen on theatre. It’s not my cup of ……</w:t>
+      </w:r>
+      <w:r>
+        <w:rPr>
+          <w:rFonts w:ascii="Times New Roman" w:hAnsi="Times New Roman" w:cs="Times New Roman"/>
+          <w:sz w:val="28"/>
+          <w:szCs w:val="28"/>
+          <w:lang w:val="en-US"/>
+        </w:rPr>
+        <w:t>tea</w:t>
+      </w:r>
+      <w:r>
+        <w:rPr>
+          <w:rFonts w:ascii="Times New Roman" w:hAnsi="Times New Roman" w:cs="Times New Roman"/>
+          <w:sz w:val="28"/>
+          <w:szCs w:val="28"/>
+          <w:lang w:val="en-US"/>
+        </w:rPr>
+        <w:t>………………</w:t>
       </w:r>
     </w:p>
     <w:p>
@@ -4342,7 +4572,25 @@
           <w:szCs w:val="28"/>
           <w:lang w:val="en-US"/>
         </w:rPr>
-        <w:t>My friend is extremely easy going . He is as cool as ……………………………</w:t>
+        <w:t>My friend is extremely easy going . He is as cool as ………</w:t>
+      </w:r>
+      <w:r>
+        <w:rPr>
+          <w:rFonts w:ascii="Times New Roman" w:hAnsi="Times New Roman" w:cs="Times New Roman"/>
+          <w:sz w:val="28"/>
+          <w:szCs w:val="28"/>
+          <w:lang w:val="en-US"/>
+        </w:rPr>
+        <w:t>cucumber</w:t>
+      </w:r>
+      <w:r>
+        <w:rPr>
+          <w:rFonts w:ascii="Times New Roman" w:hAnsi="Times New Roman" w:cs="Times New Roman"/>
+          <w:sz w:val="28"/>
+          <w:szCs w:val="28"/>
+          <w:lang w:val="en-US"/>
+        </w:rPr>
+        <w:t>……………………</w:t>
       </w:r>
     </w:p>
     <w:p>
@@ -4366,7 +4614,25 @@
           <w:szCs w:val="28"/>
           <w:lang w:val="en-US"/>
         </w:rPr>
-        <w:t>This new product is selling like hot ………………………..</w:t>
+        <w:t>This new product is selling like hot ……</w:t>
+      </w:r>
+      <w:r>
+        <w:rPr>
+          <w:rFonts w:ascii="Times New Roman" w:hAnsi="Times New Roman" w:cs="Times New Roman"/>
+          <w:sz w:val="28"/>
+          <w:szCs w:val="28"/>
+          <w:lang w:val="en-US"/>
+        </w:rPr>
+        <w:t>cakes</w:t>
+      </w:r>
+      <w:r>
+        <w:rPr>
+          <w:rFonts w:ascii="Times New Roman" w:hAnsi="Times New Roman" w:cs="Times New Roman"/>
+          <w:sz w:val="28"/>
+          <w:szCs w:val="28"/>
+          <w:lang w:val="en-US"/>
+        </w:rPr>
+        <w:t>…………………..</w:t>
       </w:r>
     </w:p>
     <w:p>
@@ -4397,7 +4663,25 @@
           <w:sz w:val="28"/>
           <w:szCs w:val="28"/>
         </w:rPr>
-        <w:t>He’s a real couch…………………..</w:t>
+        <w:t>He’s a real couch……</w:t>
+      </w:r>
+      <w:r>
+        <w:rPr>
+          <w:rFonts w:ascii="Times New Roman" w:hAnsi="Times New Roman" w:cs="Times New Roman"/>
+          <w:sz w:val="28"/>
+          <w:szCs w:val="28"/>
+        </w:rPr>
+        <w:t>potato</w:t>
+      </w:r>
+      <w:bookmarkStart w:id="0" w:name="_GoBack"/>
+      <w:bookmarkEnd w:id="0"/>
+      <w:r>
+        <w:rPr>
+          <w:rFonts w:ascii="Times New Roman" w:hAnsi="Times New Roman" w:cs="Times New Roman"/>
+          <w:sz w:val="28"/>
+          <w:szCs w:val="28"/>
+        </w:rPr>
+        <w:t>……………..</w:t>
       </w:r>
     </w:p>
     <w:p>
@@ -4428,39 +4712,28 @@
           <w:sz w:val="28"/>
           <w:szCs w:val="28"/>
         </w:rPr>
-        <w:t>He drinks like……………………….</w:t>
+        <w:t>He drinks like……</w:t>
+      </w:r>
+      <w:r>
+        <w:rPr>
+          <w:rFonts w:ascii="Times New Roman" w:hAnsi="Times New Roman" w:cs="Times New Roman"/>
+          <w:sz w:val="28"/>
+          <w:szCs w:val="28"/>
+        </w:rPr>
+        <w:t>fish</w:t>
+      </w:r>
+      <w:r>
+        <w:rPr>
+          <w:rFonts w:ascii="Times New Roman" w:hAnsi="Times New Roman" w:cs="Times New Roman"/>
+          <w:sz w:val="28"/>
+          <w:szCs w:val="28"/>
+        </w:rPr>
+        <w:t>………………….</w:t>
       </w:r>
     </w:p>
     <w:p>
       <w:pPr>
         <w:pStyle w:val="Akapitzlist"/>
-        <w:rPr>
-          <w:rFonts w:ascii="Times New Roman" w:hAnsi="Times New Roman" w:cs="Times New Roman"/>
-          <w:sz w:val="28"/>
-          <w:szCs w:val="28"/>
-        </w:rPr>
-      </w:pPr>
-    </w:p>
-    <w:p>
-      <w:pPr>
-        <w:rPr>
-          <w:rFonts w:ascii="Times New Roman" w:hAnsi="Times New Roman" w:cs="Times New Roman"/>
-          <w:sz w:val="28"/>
-          <w:szCs w:val="28"/>
-        </w:rPr>
-      </w:pPr>
-    </w:p>
-    <w:p>
-      <w:pPr>
-        <w:rPr>
-          <w:rFonts w:ascii="Times New Roman" w:hAnsi="Times New Roman" w:cs="Times New Roman"/>
-          <w:sz w:val="28"/>
-          <w:szCs w:val="28"/>
-        </w:rPr>
-      </w:pPr>
-    </w:p>
-    <w:p>
-      <w:pPr>
         <w:rPr>
           <w:rFonts w:ascii="Times New Roman" w:hAnsi="Times New Roman" w:cs="Times New Roman"/>
           <w:sz w:val="28"/>

</xml_diff>